<commit_message>
Informe Cosecha de Agua Finalizado
Informe de investigación y lista de cotejo.
</commit_message>
<xml_diff>
--- a/Investigaciones/2022/Ciencia/Ingeniero Mario Zapata/Lista de Cotejo Informe Investigación Cuantitativa UML Ocotal.docx
+++ b/Investigaciones/2022/Ciencia/Ingeniero Mario Zapata/Lista de Cotejo Informe Investigación Cuantitativa UML Ocotal.docx
@@ -1,6 +1,6 @@
 
 <file path=word/document.xml><?xml version="1.0" encoding="utf-8"?>
-<w:document xmlns:wpc="http://schemas.microsoft.com/office/word/2010/wordprocessingCanvas" xmlns:cx="http://schemas.microsoft.com/office/drawing/2014/chartex" xmlns:cx1="http://schemas.microsoft.com/office/drawing/2015/9/8/chartex" xmlns:cx2="http://schemas.microsoft.com/office/drawing/2015/10/21/chartex" xmlns:cx3="http://schemas.microsoft.com/office/drawing/2016/5/9/chartex" xmlns:cx4="http://schemas.microsoft.com/office/drawing/2016/5/10/chartex" xmlns:cx5="http://schemas.microsoft.com/office/drawing/2016/5/11/chartex" xmlns:cx6="http://schemas.microsoft.com/office/drawing/2016/5/12/chartex" xmlns:cx7="http://schemas.microsoft.com/office/drawing/2016/5/13/chartex" xmlns:cx8="http://schemas.microsoft.com/office/drawing/2016/5/14/chartex" xmlns:mc="http://schemas.openxmlformats.org/markup-compatibility/2006" xmlns:aink="http://schemas.microsoft.com/office/drawing/2016/ink" xmlns:am3d="http://schemas.microsoft.com/office/drawing/2017/model3d" xmlns:o="urn:schemas-microsoft-com:office:office" xmlns:oel="http://schemas.microsoft.com/office/2019/extlst" xmlns:r="http://schemas.openxmlformats.org/officeDocument/2006/relationships" xmlns:m="http://schemas.openxmlformats.org/officeDocument/2006/math" xmlns:v="urn:schemas-microsoft-com:vml" xmlns:wp14="http://schemas.microsoft.com/office/word/2010/wordprocessingDrawing" xmlns:wp="http://schemas.openxmlformats.org/drawingml/2006/wordprocessingDrawing" xmlns:w10="urn:schemas-microsoft-com:office:word" xmlns:w="http://schemas.openxmlformats.org/wordprocessingml/2006/main" xmlns:w14="http://schemas.microsoft.com/office/word/2010/wordml" xmlns:w15="http://schemas.microsoft.com/office/word/2012/wordml" xmlns:w16cex="http://schemas.microsoft.com/office/word/2018/wordml/cex" xmlns:w16cid="http://schemas.microsoft.com/office/word/2016/wordml/cid" xmlns:w16="http://schemas.microsoft.com/office/word/2018/wordml" xmlns:w16du="http://schemas.microsoft.com/office/word/2023/wordml/word16du" xmlns:w16sdtdh="http://schemas.microsoft.com/office/word/2020/wordml/sdtdatahash" xmlns:w16se="http://schemas.microsoft.com/office/word/2015/wordml/symex" xmlns:wpg="http://schemas.microsoft.com/office/word/2010/wordprocessingGroup" xmlns:wpi="http://schemas.microsoft.com/office/word/2010/wordprocessingInk" xmlns:wne="http://schemas.microsoft.com/office/word/2006/wordml" xmlns:wps="http://schemas.microsoft.com/office/word/2010/wordprocessingShape" mc:Ignorable="w14 w15 w16se w16cid w16 w16cex w16sdtdh w16du wp14">
+<w:document xmlns:wpc="http://schemas.microsoft.com/office/word/2010/wordprocessingCanvas" xmlns:cx="http://schemas.microsoft.com/office/drawing/2014/chartex" xmlns:cx1="http://schemas.microsoft.com/office/drawing/2015/9/8/chartex" xmlns:cx2="http://schemas.microsoft.com/office/drawing/2015/10/21/chartex" xmlns:cx3="http://schemas.microsoft.com/office/drawing/2016/5/9/chartex" xmlns:cx4="http://schemas.microsoft.com/office/drawing/2016/5/10/chartex" xmlns:cx5="http://schemas.microsoft.com/office/drawing/2016/5/11/chartex" xmlns:cx6="http://schemas.microsoft.com/office/drawing/2016/5/12/chartex" xmlns:cx7="http://schemas.microsoft.com/office/drawing/2016/5/13/chartex" xmlns:cx8="http://schemas.microsoft.com/office/drawing/2016/5/14/chartex" xmlns:mc="http://schemas.openxmlformats.org/markup-compatibility/2006" xmlns:aink="http://schemas.microsoft.com/office/drawing/2016/ink" xmlns:am3d="http://schemas.microsoft.com/office/drawing/2017/model3d" xmlns:o="urn:schemas-microsoft-com:office:office" xmlns:r="http://schemas.openxmlformats.org/officeDocument/2006/relationships" xmlns:m="http://schemas.openxmlformats.org/officeDocument/2006/math" xmlns:v="urn:schemas-microsoft-com:vml" xmlns:wp14="http://schemas.microsoft.com/office/word/2010/wordprocessingDrawing" xmlns:wp="http://schemas.openxmlformats.org/drawingml/2006/wordprocessingDrawing" xmlns:w10="urn:schemas-microsoft-com:office:word" xmlns:w="http://schemas.openxmlformats.org/wordprocessingml/2006/main" xmlns:w14="http://schemas.microsoft.com/office/word/2010/wordml" xmlns:w15="http://schemas.microsoft.com/office/word/2012/wordml" xmlns:w16cex="http://schemas.microsoft.com/office/word/2018/wordml/cex" xmlns:w16cid="http://schemas.microsoft.com/office/word/2016/wordml/cid" xmlns:w16="http://schemas.microsoft.com/office/word/2018/wordml" xmlns:w16sdtdh="http://schemas.microsoft.com/office/word/2020/wordml/sdtdatahash" xmlns:w16se="http://schemas.microsoft.com/office/word/2015/wordml/symex" xmlns:wpg="http://schemas.microsoft.com/office/word/2010/wordprocessingGroup" xmlns:wpi="http://schemas.microsoft.com/office/word/2010/wordprocessingInk" xmlns:wne="http://schemas.microsoft.com/office/word/2006/wordml" xmlns:wps="http://schemas.microsoft.com/office/word/2010/wordprocessingShape" mc:Ignorable="w14 w15 w16se w16cid w16 w16cex w16sdtdh wp14">
   <w:body>
     <w:p>
       <w:pPr>
@@ -181,8 +181,8 @@
         <w:jc w:val="both"/>
         <w:rPr>
           <w:rFonts w:ascii="Asap" w:hAnsi="Asap"/>
-          <w:sz w:val="36"/>
-          <w:szCs w:val="36"/>
+          <w:sz w:val="16"/>
+          <w:szCs w:val="10"/>
         </w:rPr>
       </w:pPr>
     </w:p>
@@ -611,23 +611,7 @@
                 <w:sz w:val="28"/>
                 <w:szCs w:val="28"/>
               </w:rPr>
-              <w:t>,</w:t>
-            </w:r>
-            <w:r>
-              <w:rPr>
-                <w:rFonts w:eastAsia="Arial" w:cs="Arial"/>
-                <w:sz w:val="28"/>
-                <w:szCs w:val="28"/>
-              </w:rPr>
-              <w:t xml:space="preserve"> </w:t>
-            </w:r>
-            <w:r>
-              <w:rPr>
-                <w:rFonts w:eastAsia="Arial" w:cs="Arial"/>
-                <w:sz w:val="28"/>
-                <w:szCs w:val="28"/>
-              </w:rPr>
-              <w:t>M</w:t>
+              <w:t>, M</w:t>
             </w:r>
             <w:r>
               <w:rPr>
@@ -1860,12 +1844,6 @@
                 <w:rFonts w:ascii="Asap" w:hAnsi="Asap"/>
               </w:rPr>
             </w:pPr>
-            <w:r>
-              <w:rPr>
-                <w:rFonts w:ascii="Asap" w:hAnsi="Asap"/>
-              </w:rPr>
-              <w:t>Pendiente de finalizar</w:t>
-            </w:r>
           </w:p>
         </w:tc>
       </w:tr>
@@ -5379,21 +5357,25 @@
             </w:pPr>
             <w:r>
               <w:rPr>
+                <w:rFonts w:ascii="Asap" w:hAnsi="Asap"/>
+                <w:smallCaps/>
                 <w:noProof/>
+                <w:sz w:val="32"/>
+                <w:szCs w:val="28"/>
               </w:rPr>
               <w:drawing>
-                <wp:anchor distT="0" distB="0" distL="114300" distR="114300" simplePos="0" relativeHeight="251658240" behindDoc="0" locked="0" layoutInCell="1" allowOverlap="1" wp14:anchorId="03AE1FBC" wp14:editId="3873378F">
+                <wp:anchor distT="0" distB="0" distL="114300" distR="114300" simplePos="0" relativeHeight="251659264" behindDoc="0" locked="0" layoutInCell="1" allowOverlap="1" wp14:anchorId="6B79C715" wp14:editId="53AD320D">
                   <wp:simplePos x="0" y="0"/>
-                  <wp:positionH relativeFrom="margin">
-                    <wp:posOffset>647065</wp:posOffset>
+                  <wp:positionH relativeFrom="column">
+                    <wp:posOffset>1664970</wp:posOffset>
                   </wp:positionH>
                   <wp:positionV relativeFrom="paragraph">
-                    <wp:posOffset>-480695</wp:posOffset>
+                    <wp:posOffset>-1412875</wp:posOffset>
                   </wp:positionV>
-                  <wp:extent cx="1172845" cy="1320800"/>
+                  <wp:extent cx="1609725" cy="1757680"/>
                   <wp:effectExtent l="0" t="0" r="0" b="0"/>
                   <wp:wrapNone/>
-                  <wp:docPr id="1096782879" name="Imagen 1"/>
+                  <wp:docPr id="2" name="Imagen 2"/>
                   <wp:cNvGraphicFramePr>
                     <a:graphicFrameLocks xmlns:a="http://schemas.openxmlformats.org/drawingml/2006/main" noChangeAspect="1"/>
                   </wp:cNvGraphicFramePr>
@@ -5401,21 +5383,11 @@
                     <a:graphicData uri="http://schemas.openxmlformats.org/drawingml/2006/picture">
                       <pic:pic xmlns:pic="http://schemas.openxmlformats.org/drawingml/2006/picture">
                         <pic:nvPicPr>
-                          <pic:cNvPr id="1096782879" name="Imagen 1096782879"/>
+                          <pic:cNvPr id="2" name="Imagen 2"/>
                           <pic:cNvPicPr/>
                         </pic:nvPicPr>
                         <pic:blipFill>
-                          <a:blip r:embed="rId8" cstate="print">
-                            <a:clrChange>
-                              <a:clrFrom>
-                                <a:srgbClr val="F1F1EF"/>
-                              </a:clrFrom>
-                              <a:clrTo>
-                                <a:srgbClr val="F1F1EF">
-                                  <a:alpha val="0"/>
-                                </a:srgbClr>
-                              </a:clrTo>
-                            </a:clrChange>
+                          <a:blip r:embed="rId8">
                             <a:extLst>
                               <a:ext uri="{28A0092B-C50C-407E-A947-70E740481C1C}">
                                 <a14:useLocalDpi xmlns:a14="http://schemas.microsoft.com/office/drawing/2010/main" val="0"/>
@@ -5429,7 +5401,7 @@
                         <pic:spPr>
                           <a:xfrm>
                             <a:off x="0" y="0"/>
-                            <a:ext cx="1172845" cy="1320800"/>
+                            <a:ext cx="1609725" cy="1757680"/>
                           </a:xfrm>
                           <a:prstGeom prst="rect">
                             <a:avLst/>
@@ -5450,21 +5422,24 @@
             <w:r>
               <w:rPr>
                 <w:rFonts w:ascii="Asap" w:hAnsi="Asap"/>
+                <w:smallCaps/>
                 <w:noProof/>
+                <w:sz w:val="32"/>
+                <w:szCs w:val="28"/>
               </w:rPr>
               <w:drawing>
-                <wp:anchor distT="0" distB="0" distL="114300" distR="114300" simplePos="0" relativeHeight="251660288" behindDoc="0" locked="0" layoutInCell="1" allowOverlap="1" wp14:anchorId="588039B9" wp14:editId="076ED8A7">
+                <wp:anchor distT="0" distB="0" distL="114300" distR="114300" simplePos="0" relativeHeight="251658240" behindDoc="0" locked="0" layoutInCell="1" allowOverlap="1" wp14:anchorId="106308D8" wp14:editId="16EF1B7E">
                   <wp:simplePos x="0" y="0"/>
-                  <wp:positionH relativeFrom="margin">
-                    <wp:posOffset>1932305</wp:posOffset>
+                  <wp:positionH relativeFrom="column">
+                    <wp:posOffset>-194945</wp:posOffset>
                   </wp:positionH>
                   <wp:positionV relativeFrom="paragraph">
-                    <wp:posOffset>-458470</wp:posOffset>
+                    <wp:posOffset>-1307465</wp:posOffset>
                   </wp:positionV>
-                  <wp:extent cx="1345565" cy="1132205"/>
-                  <wp:effectExtent l="0" t="0" r="0" b="0"/>
+                  <wp:extent cx="2247265" cy="1743075"/>
+                  <wp:effectExtent l="0" t="0" r="0" b="9525"/>
                   <wp:wrapNone/>
-                  <wp:docPr id="664251500" name="Imagen 2"/>
+                  <wp:docPr id="1" name="Imagen 1"/>
                   <wp:cNvGraphicFramePr>
                     <a:graphicFrameLocks xmlns:a="http://schemas.openxmlformats.org/drawingml/2006/main" noChangeAspect="1"/>
                   </wp:cNvGraphicFramePr>
@@ -5472,46 +5447,29 @@
                     <a:graphicData uri="http://schemas.openxmlformats.org/drawingml/2006/picture">
                       <pic:pic xmlns:pic="http://schemas.openxmlformats.org/drawingml/2006/picture">
                         <pic:nvPicPr>
-                          <pic:cNvPr id="0" name="Picture 2"/>
-                          <pic:cNvPicPr>
-                            <a:picLocks noChangeAspect="1" noChangeArrowheads="1"/>
-                          </pic:cNvPicPr>
+                          <pic:cNvPr id="1" name="Imagen 1"/>
+                          <pic:cNvPicPr/>
                         </pic:nvPicPr>
                         <pic:blipFill>
                           <a:blip r:embed="rId9">
-                            <a:clrChange>
-                              <a:clrFrom>
-                                <a:srgbClr val="FFFFFF"/>
-                              </a:clrFrom>
-                              <a:clrTo>
-                                <a:srgbClr val="FFFFFF">
-                                  <a:alpha val="0"/>
-                                </a:srgbClr>
-                              </a:clrTo>
-                            </a:clrChange>
                             <a:extLst>
                               <a:ext uri="{28A0092B-C50C-407E-A947-70E740481C1C}">
                                 <a14:useLocalDpi xmlns:a14="http://schemas.microsoft.com/office/drawing/2010/main" val="0"/>
                               </a:ext>
                             </a:extLst>
                           </a:blip>
-                          <a:srcRect/>
                           <a:stretch>
                             <a:fillRect/>
                           </a:stretch>
                         </pic:blipFill>
-                        <pic:spPr bwMode="auto">
+                        <pic:spPr>
                           <a:xfrm>
                             <a:off x="0" y="0"/>
-                            <a:ext cx="1345565" cy="1132205"/>
+                            <a:ext cx="2247265" cy="1743075"/>
                           </a:xfrm>
                           <a:prstGeom prst="rect">
                             <a:avLst/>
                           </a:prstGeom>
-                          <a:noFill/>
-                          <a:ln>
-                            <a:noFill/>
-                          </a:ln>
                         </pic:spPr>
                       </pic:pic>
                     </a:graphicData>
@@ -5532,7 +5490,7 @@
                 <w:sz w:val="32"/>
                 <w:szCs w:val="28"/>
               </w:rPr>
-              <w:t>Ing</w:t>
+              <w:t>MSc</w:t>
             </w:r>
             <w:r>
               <w:rPr>
@@ -5550,30 +5508,22 @@
                 <w:sz w:val="32"/>
                 <w:szCs w:val="28"/>
               </w:rPr>
-              <w:t>Mario Martín Zapata Salgado</w:t>
-            </w:r>
-          </w:p>
-          <w:p>
-            <w:pPr>
-              <w:jc w:val="center"/>
-              <w:rPr>
-                <w:rFonts w:ascii="Asap" w:hAnsi="Asap"/>
-              </w:rPr>
-            </w:pPr>
-            <w:r>
-              <w:rPr>
-                <w:rFonts w:ascii="Asap" w:hAnsi="Asap"/>
-              </w:rPr>
-              <w:t>Responsable de Investigación y Posgrado</w:t>
-            </w:r>
-          </w:p>
-          <w:p>
-            <w:pPr>
-              <w:jc w:val="center"/>
-              <w:rPr>
-                <w:rFonts w:ascii="Asap" w:hAnsi="Asap"/>
-              </w:rPr>
-            </w:pPr>
+              <w:t>José Arnulfo Aguilera</w:t>
+            </w:r>
+          </w:p>
+          <w:p>
+            <w:pPr>
+              <w:jc w:val="center"/>
+              <w:rPr>
+                <w:rFonts w:ascii="Asap" w:hAnsi="Asap"/>
+              </w:rPr>
+            </w:pPr>
+            <w:r>
+              <w:rPr>
+                <w:rFonts w:ascii="Asap" w:hAnsi="Asap"/>
+              </w:rPr>
+              <w:t xml:space="preserve">Director </w:t>
+            </w:r>
             <w:r>
               <w:rPr>
                 <w:rFonts w:ascii="Asap" w:hAnsi="Asap"/>
@@ -5593,13 +5543,25 @@
               <w:rPr>
                 <w:rFonts w:ascii="Asap" w:hAnsi="Asap"/>
               </w:rPr>
-              <w:t>Cel.: +505 8</w:t>
-            </w:r>
-            <w:r>
-              <w:rPr>
-                <w:rFonts w:ascii="Asap" w:hAnsi="Asap"/>
-              </w:rPr>
-              <w:t>8425 4294</w:t>
+              <w:t xml:space="preserve">Cel.: +505 </w:t>
+            </w:r>
+            <w:r>
+              <w:rPr>
+                <w:rFonts w:ascii="Asap" w:hAnsi="Asap"/>
+              </w:rPr>
+              <w:t>8828</w:t>
+            </w:r>
+            <w:r>
+              <w:rPr>
+                <w:rFonts w:ascii="Asap" w:hAnsi="Asap"/>
+              </w:rPr>
+              <w:t xml:space="preserve"> </w:t>
+            </w:r>
+            <w:r>
+              <w:rPr>
+                <w:rFonts w:ascii="Asap" w:hAnsi="Asap"/>
+              </w:rPr>
+              <w:t>4759</w:t>
             </w:r>
           </w:p>
         </w:tc>
@@ -5763,7 +5725,7 @@
 </file>
 
 <file path=word/endnotes.xml><?xml version="1.0" encoding="utf-8"?>
-<w:endnotes xmlns:wpc="http://schemas.microsoft.com/office/word/2010/wordprocessingCanvas" xmlns:cx="http://schemas.microsoft.com/office/drawing/2014/chartex" xmlns:cx1="http://schemas.microsoft.com/office/drawing/2015/9/8/chartex" xmlns:cx2="http://schemas.microsoft.com/office/drawing/2015/10/21/chartex" xmlns:cx3="http://schemas.microsoft.com/office/drawing/2016/5/9/chartex" xmlns:cx4="http://schemas.microsoft.com/office/drawing/2016/5/10/chartex" xmlns:cx5="http://schemas.microsoft.com/office/drawing/2016/5/11/chartex" xmlns:cx6="http://schemas.microsoft.com/office/drawing/2016/5/12/chartex" xmlns:cx7="http://schemas.microsoft.com/office/drawing/2016/5/13/chartex" xmlns:cx8="http://schemas.microsoft.com/office/drawing/2016/5/14/chartex" xmlns:mc="http://schemas.openxmlformats.org/markup-compatibility/2006" xmlns:aink="http://schemas.microsoft.com/office/drawing/2016/ink" xmlns:am3d="http://schemas.microsoft.com/office/drawing/2017/model3d" xmlns:o="urn:schemas-microsoft-com:office:office" xmlns:oel="http://schemas.microsoft.com/office/2019/extlst" xmlns:r="http://schemas.openxmlformats.org/officeDocument/2006/relationships" xmlns:m="http://schemas.openxmlformats.org/officeDocument/2006/math" xmlns:v="urn:schemas-microsoft-com:vml" xmlns:wp14="http://schemas.microsoft.com/office/word/2010/wordprocessingDrawing" xmlns:wp="http://schemas.openxmlformats.org/drawingml/2006/wordprocessingDrawing" xmlns:w10="urn:schemas-microsoft-com:office:word" xmlns:w="http://schemas.openxmlformats.org/wordprocessingml/2006/main" xmlns:w14="http://schemas.microsoft.com/office/word/2010/wordml" xmlns:w15="http://schemas.microsoft.com/office/word/2012/wordml" xmlns:w16cex="http://schemas.microsoft.com/office/word/2018/wordml/cex" xmlns:w16cid="http://schemas.microsoft.com/office/word/2016/wordml/cid" xmlns:w16="http://schemas.microsoft.com/office/word/2018/wordml" xmlns:w16du="http://schemas.microsoft.com/office/word/2023/wordml/word16du" xmlns:w16sdtdh="http://schemas.microsoft.com/office/word/2020/wordml/sdtdatahash" xmlns:w16se="http://schemas.microsoft.com/office/word/2015/wordml/symex" xmlns:wpg="http://schemas.microsoft.com/office/word/2010/wordprocessingGroup" xmlns:wpi="http://schemas.microsoft.com/office/word/2010/wordprocessingInk" xmlns:wne="http://schemas.microsoft.com/office/word/2006/wordml" xmlns:wps="http://schemas.microsoft.com/office/word/2010/wordprocessingShape" mc:Ignorable="w14 w15 w16se w16cid w16 w16cex w16sdtdh w16du wp14">
+<w:endnotes xmlns:wpc="http://schemas.microsoft.com/office/word/2010/wordprocessingCanvas" xmlns:cx="http://schemas.microsoft.com/office/drawing/2014/chartex" xmlns:cx1="http://schemas.microsoft.com/office/drawing/2015/9/8/chartex" xmlns:cx2="http://schemas.microsoft.com/office/drawing/2015/10/21/chartex" xmlns:cx3="http://schemas.microsoft.com/office/drawing/2016/5/9/chartex" xmlns:cx4="http://schemas.microsoft.com/office/drawing/2016/5/10/chartex" xmlns:cx5="http://schemas.microsoft.com/office/drawing/2016/5/11/chartex" xmlns:cx6="http://schemas.microsoft.com/office/drawing/2016/5/12/chartex" xmlns:cx7="http://schemas.microsoft.com/office/drawing/2016/5/13/chartex" xmlns:cx8="http://schemas.microsoft.com/office/drawing/2016/5/14/chartex" xmlns:mc="http://schemas.openxmlformats.org/markup-compatibility/2006" xmlns:aink="http://schemas.microsoft.com/office/drawing/2016/ink" xmlns:am3d="http://schemas.microsoft.com/office/drawing/2017/model3d" xmlns:o="urn:schemas-microsoft-com:office:office" xmlns:r="http://schemas.openxmlformats.org/officeDocument/2006/relationships" xmlns:m="http://schemas.openxmlformats.org/officeDocument/2006/math" xmlns:v="urn:schemas-microsoft-com:vml" xmlns:wp14="http://schemas.microsoft.com/office/word/2010/wordprocessingDrawing" xmlns:wp="http://schemas.openxmlformats.org/drawingml/2006/wordprocessingDrawing" xmlns:w10="urn:schemas-microsoft-com:office:word" xmlns:w="http://schemas.openxmlformats.org/wordprocessingml/2006/main" xmlns:w14="http://schemas.microsoft.com/office/word/2010/wordml" xmlns:w15="http://schemas.microsoft.com/office/word/2012/wordml" xmlns:w16cex="http://schemas.microsoft.com/office/word/2018/wordml/cex" xmlns:w16cid="http://schemas.microsoft.com/office/word/2016/wordml/cid" xmlns:w16="http://schemas.microsoft.com/office/word/2018/wordml" xmlns:w16sdtdh="http://schemas.microsoft.com/office/word/2020/wordml/sdtdatahash" xmlns:w16se="http://schemas.microsoft.com/office/word/2015/wordml/symex" xmlns:wpg="http://schemas.microsoft.com/office/word/2010/wordprocessingGroup" xmlns:wpi="http://schemas.microsoft.com/office/word/2010/wordprocessingInk" xmlns:wne="http://schemas.microsoft.com/office/word/2006/wordml" xmlns:wps="http://schemas.microsoft.com/office/word/2010/wordprocessingShape" mc:Ignorable="w14 w15 w16se w16cid w16 w16cex w16sdtdh wp14">
   <w:endnote w:type="separator" w:id="-1">
     <w:p>
       <w:r>
@@ -5782,7 +5744,7 @@
 </file>
 
 <file path=word/footer1.xml><?xml version="1.0" encoding="utf-8"?>
-<w:ftr xmlns:wpc="http://schemas.microsoft.com/office/word/2010/wordprocessingCanvas" xmlns:cx="http://schemas.microsoft.com/office/drawing/2014/chartex" xmlns:cx1="http://schemas.microsoft.com/office/drawing/2015/9/8/chartex" xmlns:cx2="http://schemas.microsoft.com/office/drawing/2015/10/21/chartex" xmlns:cx3="http://schemas.microsoft.com/office/drawing/2016/5/9/chartex" xmlns:cx4="http://schemas.microsoft.com/office/drawing/2016/5/10/chartex" xmlns:cx5="http://schemas.microsoft.com/office/drawing/2016/5/11/chartex" xmlns:cx6="http://schemas.microsoft.com/office/drawing/2016/5/12/chartex" xmlns:cx7="http://schemas.microsoft.com/office/drawing/2016/5/13/chartex" xmlns:cx8="http://schemas.microsoft.com/office/drawing/2016/5/14/chartex" xmlns:mc="http://schemas.openxmlformats.org/markup-compatibility/2006" xmlns:aink="http://schemas.microsoft.com/office/drawing/2016/ink" xmlns:am3d="http://schemas.microsoft.com/office/drawing/2017/model3d" xmlns:o="urn:schemas-microsoft-com:office:office" xmlns:oel="http://schemas.microsoft.com/office/2019/extlst" xmlns:r="http://schemas.openxmlformats.org/officeDocument/2006/relationships" xmlns:m="http://schemas.openxmlformats.org/officeDocument/2006/math" xmlns:v="urn:schemas-microsoft-com:vml" xmlns:wp14="http://schemas.microsoft.com/office/word/2010/wordprocessingDrawing" xmlns:wp="http://schemas.openxmlformats.org/drawingml/2006/wordprocessingDrawing" xmlns:w10="urn:schemas-microsoft-com:office:word" xmlns:w="http://schemas.openxmlformats.org/wordprocessingml/2006/main" xmlns:w14="http://schemas.microsoft.com/office/word/2010/wordml" xmlns:w15="http://schemas.microsoft.com/office/word/2012/wordml" xmlns:w16cex="http://schemas.microsoft.com/office/word/2018/wordml/cex" xmlns:w16cid="http://schemas.microsoft.com/office/word/2016/wordml/cid" xmlns:w16="http://schemas.microsoft.com/office/word/2018/wordml" xmlns:w16du="http://schemas.microsoft.com/office/word/2023/wordml/word16du" xmlns:w16sdtdh="http://schemas.microsoft.com/office/word/2020/wordml/sdtdatahash" xmlns:w16se="http://schemas.microsoft.com/office/word/2015/wordml/symex" xmlns:wpg="http://schemas.microsoft.com/office/word/2010/wordprocessingGroup" xmlns:wpi="http://schemas.microsoft.com/office/word/2010/wordprocessingInk" xmlns:wne="http://schemas.microsoft.com/office/word/2006/wordml" xmlns:wps="http://schemas.microsoft.com/office/word/2010/wordprocessingShape" mc:Ignorable="w14 w15 w16se w16cid w16 w16cex w16sdtdh w16du wp14">
+<w:ftr xmlns:wpc="http://schemas.microsoft.com/office/word/2010/wordprocessingCanvas" xmlns:cx="http://schemas.microsoft.com/office/drawing/2014/chartex" xmlns:cx1="http://schemas.microsoft.com/office/drawing/2015/9/8/chartex" xmlns:cx2="http://schemas.microsoft.com/office/drawing/2015/10/21/chartex" xmlns:cx3="http://schemas.microsoft.com/office/drawing/2016/5/9/chartex" xmlns:cx4="http://schemas.microsoft.com/office/drawing/2016/5/10/chartex" xmlns:cx5="http://schemas.microsoft.com/office/drawing/2016/5/11/chartex" xmlns:cx6="http://schemas.microsoft.com/office/drawing/2016/5/12/chartex" xmlns:cx7="http://schemas.microsoft.com/office/drawing/2016/5/13/chartex" xmlns:cx8="http://schemas.microsoft.com/office/drawing/2016/5/14/chartex" xmlns:mc="http://schemas.openxmlformats.org/markup-compatibility/2006" xmlns:aink="http://schemas.microsoft.com/office/drawing/2016/ink" xmlns:am3d="http://schemas.microsoft.com/office/drawing/2017/model3d" xmlns:o="urn:schemas-microsoft-com:office:office" xmlns:r="http://schemas.openxmlformats.org/officeDocument/2006/relationships" xmlns:m="http://schemas.openxmlformats.org/officeDocument/2006/math" xmlns:v="urn:schemas-microsoft-com:vml" xmlns:wp14="http://schemas.microsoft.com/office/word/2010/wordprocessingDrawing" xmlns:wp="http://schemas.openxmlformats.org/drawingml/2006/wordprocessingDrawing" xmlns:w10="urn:schemas-microsoft-com:office:word" xmlns:w="http://schemas.openxmlformats.org/wordprocessingml/2006/main" xmlns:w14="http://schemas.microsoft.com/office/word/2010/wordml" xmlns:w15="http://schemas.microsoft.com/office/word/2012/wordml" xmlns:w16cex="http://schemas.microsoft.com/office/word/2018/wordml/cex" xmlns:w16cid="http://schemas.microsoft.com/office/word/2016/wordml/cid" xmlns:w16="http://schemas.microsoft.com/office/word/2018/wordml" xmlns:w16sdtdh="http://schemas.microsoft.com/office/word/2020/wordml/sdtdatahash" xmlns:w16se="http://schemas.microsoft.com/office/word/2015/wordml/symex" xmlns:wpg="http://schemas.microsoft.com/office/word/2010/wordprocessingGroup" xmlns:wpi="http://schemas.microsoft.com/office/word/2010/wordprocessingInk" xmlns:wne="http://schemas.microsoft.com/office/word/2006/wordml" xmlns:wps="http://schemas.microsoft.com/office/word/2010/wordprocessingShape" mc:Ignorable="w14 w15 w16se w16cid w16 w16cex w16sdtdh wp14">
   <w:p>
     <w:pPr>
       <w:pStyle w:val="Piedepgina"/>
@@ -5983,7 +5945,7 @@
         </mc:Choice>
         <mc:Fallback>
           <w:pict>
-            <v:rect w14:anchorId="59A44658" id="Rectángulo 9" o:spid="_x0000_s1028" style="position:absolute;left:0;text-align:left;margin-left:-3.15pt;margin-top:-35.2pt;width:614.25pt;height:70.15pt;z-index:-251660288;visibility:visible;mso-wrap-style:square;mso-width-percent:0;mso-height-percent:0;mso-wrap-distance-left:9pt;mso-wrap-distance-top:0;mso-wrap-distance-right:9pt;mso-wrap-distance-bottom:0;mso-position-horizontal:absolute;mso-position-horizontal-relative:page;mso-position-vertical:absolute;mso-position-vertical-relative:text;mso-width-percent:0;mso-height-percent:0;mso-width-relative:margin;mso-height-relative:margin;v-text-anchor:middle" o:gfxdata="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" fillcolor="#00b0f0" stroked="f" strokeweight="1pt">
+            <v:rect w14:anchorId="59A44658" id="Rectángulo 9" o:spid="_x0000_s1028" style="position:absolute;left:0;text-align:left;margin-left:-3.15pt;margin-top:-35.2pt;width:614.25pt;height:70.15pt;z-index:-251660288;visibility:visible;mso-wrap-style:square;mso-width-percent:0;mso-height-percent:0;mso-wrap-distance-left:9pt;mso-wrap-distance-top:0;mso-wrap-distance-right:9pt;mso-wrap-distance-bottom:0;mso-position-horizontal:absolute;mso-position-horizontal-relative:page;mso-position-vertical:absolute;mso-position-vertical-relative:text;mso-width-percent:0;mso-height-percent:0;mso-width-relative:margin;mso-height-relative:margin;v-text-anchor:middle" o:gfxdata="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" fillcolor="#00b0f0" stroked="f" strokeweight="1pt">
               <v:textbox>
                 <w:txbxContent>
                   <w:p>
@@ -6110,7 +6072,7 @@
 </file>
 
 <file path=word/footnotes.xml><?xml version="1.0" encoding="utf-8"?>
-<w:footnotes xmlns:wpc="http://schemas.microsoft.com/office/word/2010/wordprocessingCanvas" xmlns:cx="http://schemas.microsoft.com/office/drawing/2014/chartex" xmlns:cx1="http://schemas.microsoft.com/office/drawing/2015/9/8/chartex" xmlns:cx2="http://schemas.microsoft.com/office/drawing/2015/10/21/chartex" xmlns:cx3="http://schemas.microsoft.com/office/drawing/2016/5/9/chartex" xmlns:cx4="http://schemas.microsoft.com/office/drawing/2016/5/10/chartex" xmlns:cx5="http://schemas.microsoft.com/office/drawing/2016/5/11/chartex" xmlns:cx6="http://schemas.microsoft.com/office/drawing/2016/5/12/chartex" xmlns:cx7="http://schemas.microsoft.com/office/drawing/2016/5/13/chartex" xmlns:cx8="http://schemas.microsoft.com/office/drawing/2016/5/14/chartex" xmlns:mc="http://schemas.openxmlformats.org/markup-compatibility/2006" xmlns:aink="http://schemas.microsoft.com/office/drawing/2016/ink" xmlns:am3d="http://schemas.microsoft.com/office/drawing/2017/model3d" xmlns:o="urn:schemas-microsoft-com:office:office" xmlns:oel="http://schemas.microsoft.com/office/2019/extlst" xmlns:r="http://schemas.openxmlformats.org/officeDocument/2006/relationships" xmlns:m="http://schemas.openxmlformats.org/officeDocument/2006/math" xmlns:v="urn:schemas-microsoft-com:vml" xmlns:wp14="http://schemas.microsoft.com/office/word/2010/wordprocessingDrawing" xmlns:wp="http://schemas.openxmlformats.org/drawingml/2006/wordprocessingDrawing" xmlns:w10="urn:schemas-microsoft-com:office:word" xmlns:w="http://schemas.openxmlformats.org/wordprocessingml/2006/main" xmlns:w14="http://schemas.microsoft.com/office/word/2010/wordml" xmlns:w15="http://schemas.microsoft.com/office/word/2012/wordml" xmlns:w16cex="http://schemas.microsoft.com/office/word/2018/wordml/cex" xmlns:w16cid="http://schemas.microsoft.com/office/word/2016/wordml/cid" xmlns:w16="http://schemas.microsoft.com/office/word/2018/wordml" xmlns:w16du="http://schemas.microsoft.com/office/word/2023/wordml/word16du" xmlns:w16sdtdh="http://schemas.microsoft.com/office/word/2020/wordml/sdtdatahash" xmlns:w16se="http://schemas.microsoft.com/office/word/2015/wordml/symex" xmlns:wpg="http://schemas.microsoft.com/office/word/2010/wordprocessingGroup" xmlns:wpi="http://schemas.microsoft.com/office/word/2010/wordprocessingInk" xmlns:wne="http://schemas.microsoft.com/office/word/2006/wordml" xmlns:wps="http://schemas.microsoft.com/office/word/2010/wordprocessingShape" mc:Ignorable="w14 w15 w16se w16cid w16 w16cex w16sdtdh w16du wp14">
+<w:footnotes xmlns:wpc="http://schemas.microsoft.com/office/word/2010/wordprocessingCanvas" xmlns:cx="http://schemas.microsoft.com/office/drawing/2014/chartex" xmlns:cx1="http://schemas.microsoft.com/office/drawing/2015/9/8/chartex" xmlns:cx2="http://schemas.microsoft.com/office/drawing/2015/10/21/chartex" xmlns:cx3="http://schemas.microsoft.com/office/drawing/2016/5/9/chartex" xmlns:cx4="http://schemas.microsoft.com/office/drawing/2016/5/10/chartex" xmlns:cx5="http://schemas.microsoft.com/office/drawing/2016/5/11/chartex" xmlns:cx6="http://schemas.microsoft.com/office/drawing/2016/5/12/chartex" xmlns:cx7="http://schemas.microsoft.com/office/drawing/2016/5/13/chartex" xmlns:cx8="http://schemas.microsoft.com/office/drawing/2016/5/14/chartex" xmlns:mc="http://schemas.openxmlformats.org/markup-compatibility/2006" xmlns:aink="http://schemas.microsoft.com/office/drawing/2016/ink" xmlns:am3d="http://schemas.microsoft.com/office/drawing/2017/model3d" xmlns:o="urn:schemas-microsoft-com:office:office" xmlns:r="http://schemas.openxmlformats.org/officeDocument/2006/relationships" xmlns:m="http://schemas.openxmlformats.org/officeDocument/2006/math" xmlns:v="urn:schemas-microsoft-com:vml" xmlns:wp14="http://schemas.microsoft.com/office/word/2010/wordprocessingDrawing" xmlns:wp="http://schemas.openxmlformats.org/drawingml/2006/wordprocessingDrawing" xmlns:w10="urn:schemas-microsoft-com:office:word" xmlns:w="http://schemas.openxmlformats.org/wordprocessingml/2006/main" xmlns:w14="http://schemas.microsoft.com/office/word/2010/wordml" xmlns:w15="http://schemas.microsoft.com/office/word/2012/wordml" xmlns:w16cex="http://schemas.microsoft.com/office/word/2018/wordml/cex" xmlns:w16cid="http://schemas.microsoft.com/office/word/2016/wordml/cid" xmlns:w16="http://schemas.microsoft.com/office/word/2018/wordml" xmlns:w16sdtdh="http://schemas.microsoft.com/office/word/2020/wordml/sdtdatahash" xmlns:w16se="http://schemas.microsoft.com/office/word/2015/wordml/symex" xmlns:wpg="http://schemas.microsoft.com/office/word/2010/wordprocessingGroup" xmlns:wpi="http://schemas.microsoft.com/office/word/2010/wordprocessingInk" xmlns:wne="http://schemas.microsoft.com/office/word/2006/wordml" xmlns:wps="http://schemas.microsoft.com/office/word/2010/wordprocessingShape" mc:Ignorable="w14 w15 w16se w16cid w16 w16cex w16sdtdh wp14">
   <w:footnote w:type="separator" w:id="-1">
     <w:p>
       <w:r>
@@ -6129,7 +6091,7 @@
 </file>
 
 <file path=word/header1.xml><?xml version="1.0" encoding="utf-8"?>
-<w:hdr xmlns:wpc="http://schemas.microsoft.com/office/word/2010/wordprocessingCanvas" xmlns:cx="http://schemas.microsoft.com/office/drawing/2014/chartex" xmlns:cx1="http://schemas.microsoft.com/office/drawing/2015/9/8/chartex" xmlns:cx2="http://schemas.microsoft.com/office/drawing/2015/10/21/chartex" xmlns:cx3="http://schemas.microsoft.com/office/drawing/2016/5/9/chartex" xmlns:cx4="http://schemas.microsoft.com/office/drawing/2016/5/10/chartex" xmlns:cx5="http://schemas.microsoft.com/office/drawing/2016/5/11/chartex" xmlns:cx6="http://schemas.microsoft.com/office/drawing/2016/5/12/chartex" xmlns:cx7="http://schemas.microsoft.com/office/drawing/2016/5/13/chartex" xmlns:cx8="http://schemas.microsoft.com/office/drawing/2016/5/14/chartex" xmlns:mc="http://schemas.openxmlformats.org/markup-compatibility/2006" xmlns:aink="http://schemas.microsoft.com/office/drawing/2016/ink" xmlns:am3d="http://schemas.microsoft.com/office/drawing/2017/model3d" xmlns:o="urn:schemas-microsoft-com:office:office" xmlns:oel="http://schemas.microsoft.com/office/2019/extlst" xmlns:r="http://schemas.openxmlformats.org/officeDocument/2006/relationships" xmlns:m="http://schemas.openxmlformats.org/officeDocument/2006/math" xmlns:v="urn:schemas-microsoft-com:vml" xmlns:wp14="http://schemas.microsoft.com/office/word/2010/wordprocessingDrawing" xmlns:wp="http://schemas.openxmlformats.org/drawingml/2006/wordprocessingDrawing" xmlns:w10="urn:schemas-microsoft-com:office:word" xmlns:w="http://schemas.openxmlformats.org/wordprocessingml/2006/main" xmlns:w14="http://schemas.microsoft.com/office/word/2010/wordml" xmlns:w15="http://schemas.microsoft.com/office/word/2012/wordml" xmlns:w16cex="http://schemas.microsoft.com/office/word/2018/wordml/cex" xmlns:w16cid="http://schemas.microsoft.com/office/word/2016/wordml/cid" xmlns:w16="http://schemas.microsoft.com/office/word/2018/wordml" xmlns:w16du="http://schemas.microsoft.com/office/word/2023/wordml/word16du" xmlns:w16sdtdh="http://schemas.microsoft.com/office/word/2020/wordml/sdtdatahash" xmlns:w16se="http://schemas.microsoft.com/office/word/2015/wordml/symex" xmlns:wpg="http://schemas.microsoft.com/office/word/2010/wordprocessingGroup" xmlns:wpi="http://schemas.microsoft.com/office/word/2010/wordprocessingInk" xmlns:wne="http://schemas.microsoft.com/office/word/2006/wordml" xmlns:wps="http://schemas.microsoft.com/office/word/2010/wordprocessingShape" mc:Ignorable="w14 w15 w16se w16cid w16 w16cex w16sdtdh w16du wp14">
+<w:hdr xmlns:wpc="http://schemas.microsoft.com/office/word/2010/wordprocessingCanvas" xmlns:cx="http://schemas.microsoft.com/office/drawing/2014/chartex" xmlns:cx1="http://schemas.microsoft.com/office/drawing/2015/9/8/chartex" xmlns:cx2="http://schemas.microsoft.com/office/drawing/2015/10/21/chartex" xmlns:cx3="http://schemas.microsoft.com/office/drawing/2016/5/9/chartex" xmlns:cx4="http://schemas.microsoft.com/office/drawing/2016/5/10/chartex" xmlns:cx5="http://schemas.microsoft.com/office/drawing/2016/5/11/chartex" xmlns:cx6="http://schemas.microsoft.com/office/drawing/2016/5/12/chartex" xmlns:cx7="http://schemas.microsoft.com/office/drawing/2016/5/13/chartex" xmlns:cx8="http://schemas.microsoft.com/office/drawing/2016/5/14/chartex" xmlns:mc="http://schemas.openxmlformats.org/markup-compatibility/2006" xmlns:aink="http://schemas.microsoft.com/office/drawing/2016/ink" xmlns:am3d="http://schemas.microsoft.com/office/drawing/2017/model3d" xmlns:o="urn:schemas-microsoft-com:office:office" xmlns:r="http://schemas.openxmlformats.org/officeDocument/2006/relationships" xmlns:m="http://schemas.openxmlformats.org/officeDocument/2006/math" xmlns:v="urn:schemas-microsoft-com:vml" xmlns:wp14="http://schemas.microsoft.com/office/word/2010/wordprocessingDrawing" xmlns:wp="http://schemas.openxmlformats.org/drawingml/2006/wordprocessingDrawing" xmlns:w10="urn:schemas-microsoft-com:office:word" xmlns:w="http://schemas.openxmlformats.org/wordprocessingml/2006/main" xmlns:w14="http://schemas.microsoft.com/office/word/2010/wordml" xmlns:w15="http://schemas.microsoft.com/office/word/2012/wordml" xmlns:w16cex="http://schemas.microsoft.com/office/word/2018/wordml/cex" xmlns:w16cid="http://schemas.microsoft.com/office/word/2016/wordml/cid" xmlns:w16="http://schemas.microsoft.com/office/word/2018/wordml" xmlns:w16sdtdh="http://schemas.microsoft.com/office/word/2020/wordml/sdtdatahash" xmlns:w16se="http://schemas.microsoft.com/office/word/2015/wordml/symex" xmlns:wpg="http://schemas.microsoft.com/office/word/2010/wordprocessingGroup" xmlns:wpi="http://schemas.microsoft.com/office/word/2010/wordprocessingInk" xmlns:wne="http://schemas.microsoft.com/office/word/2006/wordml" xmlns:wps="http://schemas.microsoft.com/office/word/2010/wordprocessingShape" mc:Ignorable="w14 w15 w16se w16cid w16 w16cex w16sdtdh wp14">
   <w:p>
     <w:pPr>
       <w:pStyle w:val="Encabezado"/>
@@ -6220,6 +6182,7 @@
                                 <w14:uncheckedState w14:val="2610" w14:font="MS Gothic"/>
                               </w14:checkbox>
                             </w:sdtPr>
+                            <w:sdtEndPr/>
                             <w:sdtContent>
                               <w:r>
                                 <w:rPr>
@@ -6263,6 +6226,7 @@
                                 <w14:uncheckedState w14:val="2610" w14:font="MS Gothic"/>
                               </w14:checkbox>
                             </w:sdtPr>
+                            <w:sdtEndPr/>
                             <w:sdtContent>
                               <w:r>
                                 <w:rPr>
@@ -6603,7 +6567,7 @@
         </mc:Choice>
         <mc:Fallback>
           <w:pict>
-            <v:shape w14:anchorId="0BDB122E" id="_x0000_s1027" type="#_x0000_t202" style="position:absolute;margin-left:460.5pt;margin-top:8.35pt;width:88.5pt;height:110.6pt;z-index:251657216;visibility:visible;mso-wrap-style:square;mso-width-percent:0;mso-height-percent:200;mso-wrap-distance-left:9pt;mso-wrap-distance-top:3.6pt;mso-wrap-distance-right:9pt;mso-wrap-distance-bottom:3.6pt;mso-position-horizontal:absolute;mso-position-horizontal-relative:text;mso-position-vertical:absolute;mso-position-vertical-relative:text;mso-width-percent:0;mso-height-percent:200;mso-width-relative:margin;mso-height-relative:margin;v-text-anchor:top" o:gfxdata="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" filled="f" stroked="f">
+            <v:shape w14:anchorId="0BDB122E" id="_x0000_s1027" type="#_x0000_t202" style="position:absolute;margin-left:460.5pt;margin-top:8.35pt;width:88.5pt;height:110.6pt;z-index:251657216;visibility:visible;mso-wrap-style:square;mso-width-percent:0;mso-height-percent:200;mso-wrap-distance-left:9pt;mso-wrap-distance-top:3.6pt;mso-wrap-distance-right:9pt;mso-wrap-distance-bottom:3.6pt;mso-position-horizontal:absolute;mso-position-horizontal-relative:text;mso-position-vertical:absolute;mso-position-vertical-relative:text;mso-width-percent:0;mso-height-percent:200;mso-width-relative:margin;mso-height-relative:margin;v-text-anchor:top" o:gfxdata="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" filled="f" stroked="f">
               <v:textbox style="mso-fit-shape-to-text:t">
                 <w:txbxContent>
                   <w:p>
@@ -6808,7 +6772,7 @@
 </file>
 
 <file path=word/numbering.xml><?xml version="1.0" encoding="utf-8"?>
-<w:numbering xmlns:wpc="http://schemas.microsoft.com/office/word/2010/wordprocessingCanvas" xmlns:cx="http://schemas.microsoft.com/office/drawing/2014/chartex" xmlns:cx1="http://schemas.microsoft.com/office/drawing/2015/9/8/chartex" xmlns:cx2="http://schemas.microsoft.com/office/drawing/2015/10/21/chartex" xmlns:cx3="http://schemas.microsoft.com/office/drawing/2016/5/9/chartex" xmlns:cx4="http://schemas.microsoft.com/office/drawing/2016/5/10/chartex" xmlns:cx5="http://schemas.microsoft.com/office/drawing/2016/5/11/chartex" xmlns:cx6="http://schemas.microsoft.com/office/drawing/2016/5/12/chartex" xmlns:cx7="http://schemas.microsoft.com/office/drawing/2016/5/13/chartex" xmlns:cx8="http://schemas.microsoft.com/office/drawing/2016/5/14/chartex" xmlns:mc="http://schemas.openxmlformats.org/markup-compatibility/2006" xmlns:aink="http://schemas.microsoft.com/office/drawing/2016/ink" xmlns:am3d="http://schemas.microsoft.com/office/drawing/2017/model3d" xmlns:o="urn:schemas-microsoft-com:office:office" xmlns:oel="http://schemas.microsoft.com/office/2019/extlst" xmlns:r="http://schemas.openxmlformats.org/officeDocument/2006/relationships" xmlns:m="http://schemas.openxmlformats.org/officeDocument/2006/math" xmlns:v="urn:schemas-microsoft-com:vml" xmlns:wp14="http://schemas.microsoft.com/office/word/2010/wordprocessingDrawing" xmlns:wp="http://schemas.openxmlformats.org/drawingml/2006/wordprocessingDrawing" xmlns:w10="urn:schemas-microsoft-com:office:word" xmlns:w="http://schemas.openxmlformats.org/wordprocessingml/2006/main" xmlns:w14="http://schemas.microsoft.com/office/word/2010/wordml" xmlns:w15="http://schemas.microsoft.com/office/word/2012/wordml" xmlns:w16cex="http://schemas.microsoft.com/office/word/2018/wordml/cex" xmlns:w16cid="http://schemas.microsoft.com/office/word/2016/wordml/cid" xmlns:w16="http://schemas.microsoft.com/office/word/2018/wordml" xmlns:w16du="http://schemas.microsoft.com/office/word/2023/wordml/word16du" xmlns:w16sdtdh="http://schemas.microsoft.com/office/word/2020/wordml/sdtdatahash" xmlns:w16se="http://schemas.microsoft.com/office/word/2015/wordml/symex" xmlns:wpg="http://schemas.microsoft.com/office/word/2010/wordprocessingGroup" xmlns:wpi="http://schemas.microsoft.com/office/word/2010/wordprocessingInk" xmlns:wne="http://schemas.microsoft.com/office/word/2006/wordml" xmlns:wps="http://schemas.microsoft.com/office/word/2010/wordprocessingShape" mc:Ignorable="w14 w15 w16se w16cid w16 w16cex w16sdtdh w16du wp14">
+<w:numbering xmlns:wpc="http://schemas.microsoft.com/office/word/2010/wordprocessingCanvas" xmlns:cx="http://schemas.microsoft.com/office/drawing/2014/chartex" xmlns:cx1="http://schemas.microsoft.com/office/drawing/2015/9/8/chartex" xmlns:cx2="http://schemas.microsoft.com/office/drawing/2015/10/21/chartex" xmlns:cx3="http://schemas.microsoft.com/office/drawing/2016/5/9/chartex" xmlns:cx4="http://schemas.microsoft.com/office/drawing/2016/5/10/chartex" xmlns:cx5="http://schemas.microsoft.com/office/drawing/2016/5/11/chartex" xmlns:cx6="http://schemas.microsoft.com/office/drawing/2016/5/12/chartex" xmlns:cx7="http://schemas.microsoft.com/office/drawing/2016/5/13/chartex" xmlns:cx8="http://schemas.microsoft.com/office/drawing/2016/5/14/chartex" xmlns:mc="http://schemas.openxmlformats.org/markup-compatibility/2006" xmlns:aink="http://schemas.microsoft.com/office/drawing/2016/ink" xmlns:am3d="http://schemas.microsoft.com/office/drawing/2017/model3d" xmlns:o="urn:schemas-microsoft-com:office:office" xmlns:r="http://schemas.openxmlformats.org/officeDocument/2006/relationships" xmlns:m="http://schemas.openxmlformats.org/officeDocument/2006/math" xmlns:v="urn:schemas-microsoft-com:vml" xmlns:wp14="http://schemas.microsoft.com/office/word/2010/wordprocessingDrawing" xmlns:wp="http://schemas.openxmlformats.org/drawingml/2006/wordprocessingDrawing" xmlns:w10="urn:schemas-microsoft-com:office:word" xmlns:w="http://schemas.openxmlformats.org/wordprocessingml/2006/main" xmlns:w14="http://schemas.microsoft.com/office/word/2010/wordml" xmlns:w15="http://schemas.microsoft.com/office/word/2012/wordml" xmlns:w16cex="http://schemas.microsoft.com/office/word/2018/wordml/cex" xmlns:w16cid="http://schemas.microsoft.com/office/word/2016/wordml/cid" xmlns:w16="http://schemas.microsoft.com/office/word/2018/wordml" xmlns:w16sdtdh="http://schemas.microsoft.com/office/word/2020/wordml/sdtdatahash" xmlns:w16se="http://schemas.microsoft.com/office/word/2015/wordml/symex" xmlns:wpg="http://schemas.microsoft.com/office/word/2010/wordprocessingGroup" xmlns:wpi="http://schemas.microsoft.com/office/word/2010/wordprocessingInk" xmlns:wne="http://schemas.microsoft.com/office/word/2006/wordml" xmlns:wps="http://schemas.microsoft.com/office/word/2010/wordprocessingShape" mc:Ignorable="w14 w15 w16se w16cid w16 w16cex w16sdtdh wp14">
   <w:abstractNum w:abstractNumId="0" w15:restartNumberingAfterBreak="0">
     <w:nsid w:val="0A145A6A"/>
     <w:multiLevelType w:val="hybridMultilevel"/>
@@ -7382,29 +7346,29 @@
       </w:rPr>
     </w:lvl>
   </w:abstractNum>
-  <w:num w:numId="1" w16cid:durableId="613513649">
+  <w:num w:numId="1">
     <w:abstractNumId w:val="0"/>
   </w:num>
-  <w:num w:numId="2" w16cid:durableId="431364199">
+  <w:num w:numId="2">
     <w:abstractNumId w:val="3"/>
   </w:num>
-  <w:num w:numId="3" w16cid:durableId="204106787">
+  <w:num w:numId="3">
     <w:abstractNumId w:val="5"/>
   </w:num>
-  <w:num w:numId="4" w16cid:durableId="593442579">
+  <w:num w:numId="4">
     <w:abstractNumId w:val="4"/>
   </w:num>
-  <w:num w:numId="5" w16cid:durableId="2137751114">
+  <w:num w:numId="5">
     <w:abstractNumId w:val="1"/>
   </w:num>
-  <w:num w:numId="6" w16cid:durableId="732967388">
+  <w:num w:numId="6">
     <w:abstractNumId w:val="2"/>
   </w:num>
 </w:numbering>
 </file>
 
 <file path=word/styles.xml><?xml version="1.0" encoding="utf-8"?>
-<w:styles xmlns:mc="http://schemas.openxmlformats.org/markup-compatibility/2006" xmlns:r="http://schemas.openxmlformats.org/officeDocument/2006/relationships" xmlns:w="http://schemas.openxmlformats.org/wordprocessingml/2006/main" xmlns:w14="http://schemas.microsoft.com/office/word/2010/wordml" xmlns:w15="http://schemas.microsoft.com/office/word/2012/wordml" xmlns:w16cex="http://schemas.microsoft.com/office/word/2018/wordml/cex" xmlns:w16cid="http://schemas.microsoft.com/office/word/2016/wordml/cid" xmlns:w16="http://schemas.microsoft.com/office/word/2018/wordml" xmlns:w16du="http://schemas.microsoft.com/office/word/2023/wordml/word16du" xmlns:w16sdtdh="http://schemas.microsoft.com/office/word/2020/wordml/sdtdatahash" xmlns:w16se="http://schemas.microsoft.com/office/word/2015/wordml/symex" mc:Ignorable="w14 w15 w16se w16cid w16 w16cex w16sdtdh w16du">
+<w:styles xmlns:mc="http://schemas.openxmlformats.org/markup-compatibility/2006" xmlns:r="http://schemas.openxmlformats.org/officeDocument/2006/relationships" xmlns:w="http://schemas.openxmlformats.org/wordprocessingml/2006/main" xmlns:w14="http://schemas.microsoft.com/office/word/2010/wordml" xmlns:w15="http://schemas.microsoft.com/office/word/2012/wordml" xmlns:w16cex="http://schemas.microsoft.com/office/word/2018/wordml/cex" xmlns:w16cid="http://schemas.microsoft.com/office/word/2016/wordml/cid" xmlns:w16="http://schemas.microsoft.com/office/word/2018/wordml" xmlns:w16sdtdh="http://schemas.microsoft.com/office/word/2020/wordml/sdtdatahash" xmlns:w16se="http://schemas.microsoft.com/office/word/2015/wordml/symex" mc:Ignorable="w14 w15 w16se w16cid w16 w16cex w16sdtdh">
   <w:docDefaults>
     <w:rPrDefault>
       <w:rPr>

</xml_diff>